<commit_message>
Update cheat sheet with new auto-calc barcode for packages
</commit_message>
<xml_diff>
--- a/Doc/Barcode Cheat Sheet.docx
+++ b/Doc/Barcode Cheat Sheet.docx
@@ -251,8 +251,6 @@
               </w:rPr>
               <w:br/>
             </w:r>
-            <w:bookmarkStart w:id="0" w:name="_GoBack"/>
-            <w:bookmarkEnd w:id="0"/>
             <w:r>
               <w:rPr>
                 <w:rFonts w:ascii="Arial" w:hAnsi="Arial" w:cs="Arial"/>
@@ -2480,6 +2478,9 @@
         </w:tc>
       </w:tr>
       <w:tr>
+        <w:trPr>
+          <w:trHeight w:val="1383"/>
+        </w:trPr>
         <w:tc>
           <w:tcPr>
             <w:tcW w:w="4505" w:type="dxa"/>
@@ -2567,7 +2568,7 @@
                 <w:szCs w:val="16"/>
                 <w:lang w:val="en-US"/>
               </w:rPr>
-              <w:t>Sample – Add Small Box (Detailed Manifest)</w:t>
+              <w:t>Sample – Add Small Box</w:t>
             </w:r>
           </w:p>
         </w:tc>
@@ -2582,20 +2583,100 @@
                 <w:rFonts w:ascii="Arial" w:hAnsi="Arial" w:cs="Arial"/>
                 <w:sz w:val="16"/>
                 <w:szCs w:val="16"/>
-                <w:lang w:val="fr-CA"/>
-              </w:rPr>
-            </w:pPr>
-          </w:p>
-          <w:p>
-            <w:pPr>
-              <w:jc w:val="center"/>
-              <w:rPr>
-                <w:rFonts w:ascii="Arial" w:hAnsi="Arial" w:cs="Arial"/>
-                <w:sz w:val="16"/>
-                <w:szCs w:val="16"/>
-                <w:lang w:val="en-US"/>
-              </w:rPr>
-            </w:pPr>
+                <w:lang w:val="en-US"/>
+              </w:rPr>
+            </w:pPr>
+            <w:r>
+              <w:rPr>
+                <w:rFonts w:ascii="Helvetica" w:hAnsi="Helvetica" w:cs="Helvetica"/>
+                <w:noProof/>
+                <w:lang w:val="en-US"/>
+              </w:rPr>
+              <w:drawing>
+                <wp:inline distT="0" distB="0" distL="0" distR="0" wp14:anchorId="39F42C23" wp14:editId="195840BD">
+                  <wp:extent cx="1634701" cy="609813"/>
+                  <wp:effectExtent l="0" t="0" r="0" b="0"/>
+                  <wp:docPr id="21" name="Picture 21"/>
+                  <wp:cNvGraphicFramePr>
+                    <a:graphicFrameLocks xmlns:a="http://schemas.openxmlformats.org/drawingml/2006/main" noChangeAspect="1"/>
+                  </wp:cNvGraphicFramePr>
+                  <a:graphic xmlns:a="http://schemas.openxmlformats.org/drawingml/2006/main">
+                    <a:graphicData uri="http://schemas.openxmlformats.org/drawingml/2006/picture">
+                      <pic:pic xmlns:pic="http://schemas.openxmlformats.org/drawingml/2006/picture">
+                        <pic:nvPicPr>
+                          <pic:cNvPr id="0" name="Picture 1"/>
+                          <pic:cNvPicPr>
+                            <a:picLocks noChangeAspect="1" noChangeArrowheads="1"/>
+                          </pic:cNvPicPr>
+                        </pic:nvPicPr>
+                        <pic:blipFill rotWithShape="1">
+                          <a:blip r:embed="rId27">
+                            <a:extLst>
+                              <a:ext uri="{28A0092B-C50C-407E-A947-70E740481C1C}">
+                                <a14:useLocalDpi xmlns:a14="http://schemas.microsoft.com/office/drawing/2010/main" val="0"/>
+                              </a:ext>
+                            </a:extLst>
+                          </a:blip>
+                          <a:srcRect l="-8" r="-8"/>
+                          <a:stretch/>
+                        </pic:blipFill>
+                        <pic:spPr bwMode="auto">
+                          <a:xfrm>
+                            <a:off x="0" y="0"/>
+                            <a:ext cx="1679760" cy="626622"/>
+                          </a:xfrm>
+                          <a:prstGeom prst="rect">
+                            <a:avLst/>
+                          </a:prstGeom>
+                          <a:noFill/>
+                          <a:ln>
+                            <a:noFill/>
+                          </a:ln>
+                        </pic:spPr>
+                      </pic:pic>
+                    </a:graphicData>
+                  </a:graphic>
+                </wp:inline>
+              </w:drawing>
+            </w:r>
+            <w:r>
+              <w:rPr>
+                <w:rFonts w:ascii="Arial" w:hAnsi="Arial" w:cs="Arial"/>
+                <w:sz w:val="16"/>
+                <w:szCs w:val="16"/>
+                <w:lang w:val="en-US"/>
+              </w:rPr>
+              <w:t xml:space="preserve"> </w:t>
+            </w:r>
+          </w:p>
+          <w:p>
+            <w:pPr>
+              <w:jc w:val="center"/>
+              <w:rPr>
+                <w:rFonts w:ascii="Arial" w:hAnsi="Arial" w:cs="Arial"/>
+                <w:sz w:val="16"/>
+                <w:szCs w:val="16"/>
+                <w:lang w:val="en-US"/>
+              </w:rPr>
+            </w:pPr>
+            <w:r>
+              <w:rPr>
+                <w:rFonts w:ascii="Arial" w:hAnsi="Arial" w:cs="Arial"/>
+                <w:sz w:val="16"/>
+                <w:szCs w:val="16"/>
+                <w:lang w:val="en-US"/>
+              </w:rPr>
+              <w:t>Sample – Add Small Box</w:t>
+            </w:r>
+            <w:r>
+              <w:rPr>
+                <w:rFonts w:ascii="Arial" w:hAnsi="Arial" w:cs="Arial"/>
+                <w:sz w:val="16"/>
+                <w:szCs w:val="16"/>
+                <w:lang w:val="en-US"/>
+              </w:rPr>
+              <w:t xml:space="preserve"> and Auto-Calculate Weight</w:t>
+            </w:r>
           </w:p>
         </w:tc>
       </w:tr>
@@ -2675,7 +2756,7 @@
                           </pic:cNvPicPr>
                         </pic:nvPicPr>
                         <pic:blipFill>
-                          <a:blip r:embed="rId27">
+                          <a:blip r:embed="rId28">
                             <a:extLst>
                               <a:ext uri="{28A0092B-C50C-407E-A947-70E740481C1C}">
                                 <a14:useLocalDpi xmlns:a14="http://schemas.microsoft.com/office/drawing/2010/main" val="0"/>
@@ -2724,7 +2805,7 @@
                 <w:szCs w:val="16"/>
                 <w:lang w:val="en-US"/>
               </w:rPr>
-              <w:t>Sample – Add Medium Box (Detailed Manifest)</w:t>
+              <w:t>Sample – Add Medium Box</w:t>
             </w:r>
           </w:p>
         </w:tc>
@@ -2739,20 +2820,118 @@
                 <w:rFonts w:ascii="Arial" w:hAnsi="Arial" w:cs="Arial"/>
                 <w:sz w:val="16"/>
                 <w:szCs w:val="16"/>
-                <w:lang w:val="fr-CA"/>
-              </w:rPr>
-            </w:pPr>
-          </w:p>
-          <w:p>
-            <w:pPr>
-              <w:jc w:val="center"/>
-              <w:rPr>
-                <w:rFonts w:ascii="Arial" w:hAnsi="Arial" w:cs="Arial"/>
-                <w:sz w:val="16"/>
-                <w:szCs w:val="16"/>
-                <w:lang w:val="en-US"/>
-              </w:rPr>
-            </w:pPr>
+                <w:lang w:val="en-US"/>
+              </w:rPr>
+            </w:pPr>
+            <w:r>
+              <w:rPr>
+                <w:rFonts w:ascii="Helvetica" w:hAnsi="Helvetica" w:cs="Helvetica"/>
+                <w:noProof/>
+                <w:lang w:val="en-US"/>
+              </w:rPr>
+              <w:drawing>
+                <wp:inline distT="0" distB="0" distL="0" distR="0" wp14:anchorId="69F80344" wp14:editId="11A28BE1">
+                  <wp:extent cx="1776405" cy="612437"/>
+                  <wp:effectExtent l="0" t="0" r="1905" b="0"/>
+                  <wp:docPr id="26" name="Picture 26"/>
+                  <wp:cNvGraphicFramePr>
+                    <a:graphicFrameLocks xmlns:a="http://schemas.openxmlformats.org/drawingml/2006/main" noChangeAspect="1"/>
+                  </wp:cNvGraphicFramePr>
+                  <a:graphic xmlns:a="http://schemas.openxmlformats.org/drawingml/2006/main">
+                    <a:graphicData uri="http://schemas.openxmlformats.org/drawingml/2006/picture">
+                      <pic:pic xmlns:pic="http://schemas.openxmlformats.org/drawingml/2006/picture">
+                        <pic:nvPicPr>
+                          <pic:cNvPr id="0" name="Picture 4"/>
+                          <pic:cNvPicPr>
+                            <a:picLocks noChangeAspect="1" noChangeArrowheads="1"/>
+                          </pic:cNvPicPr>
+                        </pic:nvPicPr>
+                        <pic:blipFill>
+                          <a:blip r:embed="rId29">
+                            <a:extLst>
+                              <a:ext uri="{28A0092B-C50C-407E-A947-70E740481C1C}">
+                                <a14:useLocalDpi xmlns:a14="http://schemas.microsoft.com/office/drawing/2010/main" val="0"/>
+                              </a:ext>
+                            </a:extLst>
+                          </a:blip>
+                          <a:srcRect/>
+                          <a:stretch>
+                            <a:fillRect/>
+                          </a:stretch>
+                        </pic:blipFill>
+                        <pic:spPr bwMode="auto">
+                          <a:xfrm>
+                            <a:off x="0" y="0"/>
+                            <a:ext cx="1817648" cy="626656"/>
+                          </a:xfrm>
+                          <a:prstGeom prst="rect">
+                            <a:avLst/>
+                          </a:prstGeom>
+                          <a:noFill/>
+                          <a:ln>
+                            <a:noFill/>
+                          </a:ln>
+                        </pic:spPr>
+                      </pic:pic>
+                    </a:graphicData>
+                  </a:graphic>
+                </wp:inline>
+              </w:drawing>
+            </w:r>
+            <w:r>
+              <w:rPr>
+                <w:rFonts w:ascii="Arial" w:hAnsi="Arial" w:cs="Arial"/>
+                <w:sz w:val="16"/>
+                <w:szCs w:val="16"/>
+                <w:lang w:val="en-US"/>
+              </w:rPr>
+              <w:t xml:space="preserve"> </w:t>
+            </w:r>
+            <w:r>
+              <w:rPr>
+                <w:rFonts w:ascii="Arial" w:hAnsi="Arial" w:cs="Arial"/>
+                <w:sz w:val="16"/>
+                <w:szCs w:val="16"/>
+                <w:lang w:val="en-US"/>
+              </w:rPr>
+              <w:br/>
+            </w:r>
+            <w:r>
+              <w:rPr>
+                <w:rFonts w:ascii="Arial" w:hAnsi="Arial" w:cs="Arial"/>
+                <w:sz w:val="16"/>
+                <w:szCs w:val="16"/>
+                <w:lang w:val="en-US"/>
+              </w:rPr>
+              <w:t xml:space="preserve">Sample – Add </w:t>
+            </w:r>
+            <w:r>
+              <w:rPr>
+                <w:rFonts w:ascii="Arial" w:hAnsi="Arial" w:cs="Arial"/>
+                <w:sz w:val="16"/>
+                <w:szCs w:val="16"/>
+                <w:lang w:val="en-US"/>
+              </w:rPr>
+              <w:t>Medium</w:t>
+            </w:r>
+            <w:r>
+              <w:rPr>
+                <w:rFonts w:ascii="Arial" w:hAnsi="Arial" w:cs="Arial"/>
+                <w:sz w:val="16"/>
+                <w:szCs w:val="16"/>
+                <w:lang w:val="en-US"/>
+              </w:rPr>
+              <w:t xml:space="preserve"> Box</w:t>
+            </w:r>
+            <w:r>
+              <w:rPr>
+                <w:rFonts w:ascii="Arial" w:hAnsi="Arial" w:cs="Arial"/>
+                <w:sz w:val="16"/>
+                <w:szCs w:val="16"/>
+                <w:lang w:val="en-US"/>
+              </w:rPr>
+              <w:t xml:space="preserve"> and Auto-Calculate Weight</w:t>
+            </w:r>
           </w:p>
         </w:tc>
       </w:tr>
@@ -2797,7 +2976,7 @@
                           </pic:cNvPicPr>
                         </pic:nvPicPr>
                         <pic:blipFill>
-                          <a:blip r:embed="rId28">
+                          <a:blip r:embed="rId30">
                             <a:extLst>
                               <a:ext uri="{28A0092B-C50C-407E-A947-70E740481C1C}">
                                 <a14:useLocalDpi xmlns:a14="http://schemas.microsoft.com/office/drawing/2010/main" val="0"/>
@@ -2845,7 +3024,7 @@
                 <w:szCs w:val="16"/>
                 <w:lang w:val="en-US"/>
               </w:rPr>
-              <w:t>Sample – Add Large Box (Detailed Manifest)</w:t>
+              <w:t>Sample – Add Large Box</w:t>
             </w:r>
           </w:p>
         </w:tc>
@@ -2862,6 +3041,107 @@
                 <w:lang w:val="en-US"/>
               </w:rPr>
             </w:pPr>
+            <w:r>
+              <w:rPr>
+                <w:rFonts w:ascii="Helvetica" w:hAnsi="Helvetica" w:cs="Helvetica"/>
+                <w:noProof/>
+                <w:lang w:val="en-US"/>
+              </w:rPr>
+              <w:drawing>
+                <wp:inline distT="0" distB="0" distL="0" distR="0" wp14:anchorId="39E31407" wp14:editId="314C0B63">
+                  <wp:extent cx="1786003" cy="666255"/>
+                  <wp:effectExtent l="0" t="0" r="0" b="0"/>
+                  <wp:docPr id="27" name="Picture 27"/>
+                  <wp:cNvGraphicFramePr>
+                    <a:graphicFrameLocks xmlns:a="http://schemas.openxmlformats.org/drawingml/2006/main" noChangeAspect="1"/>
+                  </wp:cNvGraphicFramePr>
+                  <a:graphic xmlns:a="http://schemas.openxmlformats.org/drawingml/2006/main">
+                    <a:graphicData uri="http://schemas.openxmlformats.org/drawingml/2006/picture">
+                      <pic:pic xmlns:pic="http://schemas.openxmlformats.org/drawingml/2006/picture">
+                        <pic:nvPicPr>
+                          <pic:cNvPr id="0" name="Picture 7"/>
+                          <pic:cNvPicPr>
+                            <a:picLocks noChangeAspect="1" noChangeArrowheads="1"/>
+                          </pic:cNvPicPr>
+                        </pic:nvPicPr>
+                        <pic:blipFill>
+                          <a:blip r:embed="rId31">
+                            <a:extLst>
+                              <a:ext uri="{28A0092B-C50C-407E-A947-70E740481C1C}">
+                                <a14:useLocalDpi xmlns:a14="http://schemas.microsoft.com/office/drawing/2010/main" val="0"/>
+                              </a:ext>
+                            </a:extLst>
+                          </a:blip>
+                          <a:srcRect/>
+                          <a:stretch>
+                            <a:fillRect/>
+                          </a:stretch>
+                        </pic:blipFill>
+                        <pic:spPr bwMode="auto">
+                          <a:xfrm>
+                            <a:off x="0" y="0"/>
+                            <a:ext cx="1821882" cy="679639"/>
+                          </a:xfrm>
+                          <a:prstGeom prst="rect">
+                            <a:avLst/>
+                          </a:prstGeom>
+                          <a:noFill/>
+                          <a:ln>
+                            <a:noFill/>
+                          </a:ln>
+                        </pic:spPr>
+                      </pic:pic>
+                    </a:graphicData>
+                  </a:graphic>
+                </wp:inline>
+              </w:drawing>
+            </w:r>
+            <w:r>
+              <w:rPr>
+                <w:rFonts w:ascii="Helvetica" w:hAnsi="Helvetica" w:cs="Helvetica"/>
+                <w:noProof/>
+                <w:lang w:val="en-US"/>
+              </w:rPr>
+              <w:br/>
+            </w:r>
+            <w:r>
+              <w:rPr>
+                <w:rFonts w:ascii="Arial" w:hAnsi="Arial" w:cs="Arial"/>
+                <w:sz w:val="16"/>
+                <w:szCs w:val="16"/>
+                <w:lang w:val="en-US"/>
+              </w:rPr>
+              <w:t xml:space="preserve">Sample – Add </w:t>
+            </w:r>
+            <w:r>
+              <w:rPr>
+                <w:rFonts w:ascii="Arial" w:hAnsi="Arial" w:cs="Arial"/>
+                <w:sz w:val="16"/>
+                <w:szCs w:val="16"/>
+                <w:lang w:val="en-US"/>
+              </w:rPr>
+              <w:t>Large</w:t>
+            </w:r>
+            <w:bookmarkStart w:id="0" w:name="_GoBack"/>
+            <w:bookmarkEnd w:id="0"/>
+            <w:r>
+              <w:rPr>
+                <w:rFonts w:ascii="Arial" w:hAnsi="Arial" w:cs="Arial"/>
+                <w:sz w:val="16"/>
+                <w:szCs w:val="16"/>
+                <w:lang w:val="en-US"/>
+              </w:rPr>
+              <w:t xml:space="preserve"> Box</w:t>
+            </w:r>
+            <w:r>
+              <w:rPr>
+                <w:rFonts w:ascii="Arial" w:hAnsi="Arial" w:cs="Arial"/>
+                <w:sz w:val="16"/>
+                <w:szCs w:val="16"/>
+                <w:lang w:val="en-US"/>
+              </w:rPr>
+              <w:t xml:space="preserve"> and Auto-Calculate Weight</w:t>
+            </w:r>
           </w:p>
           <w:p>
             <w:pPr>
@@ -2892,18 +3172,18 @@
                 <w:rFonts w:ascii="Arial" w:hAnsi="Arial" w:cs="Arial"/>
                 <w:sz w:val="16"/>
                 <w:szCs w:val="16"/>
-                <w:lang w:val="fr-CA"/>
-              </w:rPr>
-            </w:pPr>
-          </w:p>
-          <w:p>
-            <w:pPr>
-              <w:jc w:val="center"/>
-              <w:rPr>
-                <w:rFonts w:ascii="Arial" w:hAnsi="Arial" w:cs="Arial"/>
-                <w:sz w:val="16"/>
-                <w:szCs w:val="16"/>
-                <w:lang w:val="fr-CA"/>
+                <w:lang w:val="en-US"/>
+              </w:rPr>
+            </w:pPr>
+          </w:p>
+          <w:p>
+            <w:pPr>
+              <w:jc w:val="center"/>
+              <w:rPr>
+                <w:rFonts w:ascii="Arial" w:hAnsi="Arial" w:cs="Arial"/>
+                <w:sz w:val="16"/>
+                <w:szCs w:val="16"/>
+                <w:lang w:val="en-US"/>
               </w:rPr>
             </w:pPr>
           </w:p>
@@ -2918,7 +3198,7 @@
                 <w:rFonts w:ascii="Arial" w:hAnsi="Arial" w:cs="Arial"/>
                 <w:sz w:val="16"/>
                 <w:szCs w:val="16"/>
-                <w:lang w:val="fr-CA"/>
+                <w:lang w:val="en-US"/>
               </w:rPr>
             </w:pPr>
           </w:p>
@@ -2937,7 +3217,7 @@
                 <w:noProof/>
                 <w:sz w:val="16"/>
                 <w:szCs w:val="16"/>
-                <w:lang w:val="fr-CA"/>
+                <w:lang w:val="en-US"/>
               </w:rPr>
             </w:pPr>
           </w:p>
@@ -2954,7 +3234,7 @@
                 <w:noProof/>
                 <w:sz w:val="16"/>
                 <w:szCs w:val="16"/>
-                <w:lang w:val="fr-CA"/>
+                <w:lang w:val="en-US"/>
               </w:rPr>
             </w:pPr>
           </w:p>
@@ -2968,7 +3248,7 @@
           <w:rFonts w:ascii="Arial" w:hAnsi="Arial" w:cs="Arial"/>
           <w:sz w:val="16"/>
           <w:szCs w:val="16"/>
-          <w:lang w:val="fr-CA"/>
+          <w:lang w:val="en-US"/>
         </w:rPr>
       </w:pPr>
     </w:p>

</xml_diff>

<commit_message>
Rename Clear command to Cancel in cheat sheet
</commit_message>
<xml_diff>
--- a/Doc/Barcode Cheat Sheet.docx
+++ b/Doc/Barcode Cheat Sheet.docx
@@ -111,8 +111,10 @@
                 <w:szCs w:val="16"/>
                 <w:lang w:val="fr-CA"/>
               </w:rPr>
-              <w:t>Clear</w:t>
-            </w:r>
+              <w:t>Cancel</w:t>
+            </w:r>
+            <w:bookmarkStart w:id="0" w:name="_GoBack"/>
+            <w:bookmarkEnd w:id="0"/>
             <w:r>
               <w:rPr>
                 <w:rFonts w:ascii="Arial" w:hAnsi="Arial" w:cs="Arial"/>
@@ -3122,8 +3124,6 @@
               </w:rPr>
               <w:t>Large</w:t>
             </w:r>
-            <w:bookmarkStart w:id="0" w:name="_GoBack"/>
-            <w:bookmarkEnd w:id="0"/>
             <w:r>
               <w:rPr>
                 <w:rFonts w:ascii="Arial" w:hAnsi="Arial" w:cs="Arial"/>

</xml_diff>

<commit_message>
Refactor command processing and eliminate single-command quantity+item barcode parsing (can be readded if needed and if cleaner implementation is figured out)
</commit_message>
<xml_diff>
--- a/Doc/Barcode Cheat Sheet.docx
+++ b/Doc/Barcode Cheat Sheet.docx
@@ -113,8 +113,6 @@
               </w:rPr>
               <w:t>Cancel</w:t>
             </w:r>
-            <w:bookmarkStart w:id="0" w:name="_GoBack"/>
-            <w:bookmarkEnd w:id="0"/>
             <w:r>
               <w:rPr>
                 <w:rFonts w:ascii="Arial" w:hAnsi="Arial" w:cs="Arial"/>
@@ -2158,329 +2156,6 @@
       </w:tr>
       <w:tr>
         <w:trPr>
-          <w:trHeight w:val="1580"/>
-        </w:trPr>
-        <w:tc>
-          <w:tcPr>
-            <w:tcW w:w="4505" w:type="dxa"/>
-          </w:tcPr>
-          <w:p>
-            <w:pPr>
-              <w:jc w:val="center"/>
-              <w:rPr>
-                <w:rFonts w:ascii="Arial" w:hAnsi="Arial" w:cs="Arial"/>
-                <w:sz w:val="16"/>
-                <w:szCs w:val="16"/>
-                <w:lang w:val="fr-CA"/>
-              </w:rPr>
-            </w:pPr>
-          </w:p>
-          <w:p>
-            <w:pPr>
-              <w:jc w:val="center"/>
-              <w:rPr>
-                <w:rFonts w:ascii="Arial" w:hAnsi="Arial" w:cs="Arial"/>
-                <w:sz w:val="16"/>
-                <w:szCs w:val="16"/>
-                <w:lang w:val="fr-CA"/>
-              </w:rPr>
-            </w:pPr>
-            <w:r>
-              <w:rPr>
-                <w:rFonts w:ascii="Arial" w:hAnsi="Arial" w:cs="Arial"/>
-                <w:noProof/>
-                <w:sz w:val="16"/>
-                <w:szCs w:val="16"/>
-                <w:lang w:val="en-US"/>
-              </w:rPr>
-              <w:drawing>
-                <wp:inline distT="0" distB="0" distL="0" distR="0" wp14:anchorId="673550AA" wp14:editId="22DB9F36">
-                  <wp:extent cx="2257200" cy="633600"/>
-                  <wp:effectExtent l="0" t="0" r="3810" b="1905"/>
-                  <wp:docPr id="17" name="Picture 17"/>
-                  <wp:cNvGraphicFramePr>
-                    <a:graphicFrameLocks xmlns:a="http://schemas.openxmlformats.org/drawingml/2006/main" noChangeAspect="1"/>
-                  </wp:cNvGraphicFramePr>
-                  <a:graphic xmlns:a="http://schemas.openxmlformats.org/drawingml/2006/main">
-                    <a:graphicData uri="http://schemas.openxmlformats.org/drawingml/2006/picture">
-                      <pic:pic xmlns:pic="http://schemas.openxmlformats.org/drawingml/2006/picture">
-                        <pic:nvPicPr>
-                          <pic:cNvPr id="0" name="Picture 49"/>
-                          <pic:cNvPicPr>
-                            <a:picLocks noChangeAspect="1" noChangeArrowheads="1"/>
-                          </pic:cNvPicPr>
-                        </pic:nvPicPr>
-                        <pic:blipFill>
-                          <a:blip r:embed="rId24">
-                            <a:extLst>
-                              <a:ext uri="{28A0092B-C50C-407E-A947-70E740481C1C}">
-                                <a14:useLocalDpi xmlns:a14="http://schemas.microsoft.com/office/drawing/2010/main" val="0"/>
-                              </a:ext>
-                            </a:extLst>
-                          </a:blip>
-                          <a:srcRect/>
-                          <a:stretch>
-                            <a:fillRect/>
-                          </a:stretch>
-                        </pic:blipFill>
-                        <pic:spPr bwMode="auto">
-                          <a:xfrm>
-                            <a:off x="0" y="0"/>
-                            <a:ext cx="2257200" cy="633600"/>
-                          </a:xfrm>
-                          <a:prstGeom prst="rect">
-                            <a:avLst/>
-                          </a:prstGeom>
-                          <a:noFill/>
-                          <a:ln>
-                            <a:noFill/>
-                          </a:ln>
-                        </pic:spPr>
-                      </pic:pic>
-                    </a:graphicData>
-                  </a:graphic>
-                </wp:inline>
-              </w:drawing>
-            </w:r>
-            <w:r>
-              <w:rPr>
-                <w:rFonts w:ascii="Arial" w:hAnsi="Arial" w:cs="Arial"/>
-                <w:sz w:val="16"/>
-                <w:szCs w:val="16"/>
-                <w:lang w:val="fr-CA"/>
-              </w:rPr>
-              <w:br/>
-              <w:t xml:space="preserve">Sample – Quantity </w:t>
-            </w:r>
-            <w:r>
-              <w:rPr>
-                <w:rFonts w:ascii="Arial" w:hAnsi="Arial" w:cs="Arial"/>
-                <w:sz w:val="16"/>
-                <w:szCs w:val="16"/>
-                <w:lang w:val="fr-CA"/>
-              </w:rPr>
-              <w:t>*</w:t>
-            </w:r>
-            <w:r>
-              <w:rPr>
-                <w:rFonts w:ascii="Arial" w:hAnsi="Arial" w:cs="Arial"/>
-                <w:sz w:val="16"/>
-                <w:szCs w:val="16"/>
-                <w:lang w:val="fr-CA"/>
-              </w:rPr>
-              <w:t xml:space="preserve"> SKU – 3x301CMPST01 (</w:t>
-            </w:r>
-            <w:r>
-              <w:rPr>
-                <w:rFonts w:ascii="Arial" w:hAnsi="Arial" w:cs="Arial"/>
-                <w:sz w:val="16"/>
-                <w:szCs w:val="16"/>
-                <w:lang w:val="fr-CA"/>
-              </w:rPr>
-              <w:t>*</w:t>
-            </w:r>
-            <w:r>
-              <w:rPr>
-                <w:rFonts w:ascii="Arial" w:hAnsi="Arial" w:cs="Arial"/>
-                <w:sz w:val="16"/>
-                <w:szCs w:val="16"/>
-                <w:lang w:val="fr-CA"/>
-              </w:rPr>
-              <w:t>3</w:t>
-            </w:r>
-            <w:r>
-              <w:rPr>
-                <w:rFonts w:ascii="Arial" w:hAnsi="Arial" w:cs="Arial"/>
-                <w:sz w:val="16"/>
-                <w:szCs w:val="16"/>
-                <w:lang w:val="fr-CA"/>
-              </w:rPr>
-              <w:t>*</w:t>
-            </w:r>
-            <w:r>
-              <w:rPr>
-                <w:rFonts w:ascii="Arial" w:hAnsi="Arial" w:cs="Arial"/>
-                <w:sz w:val="16"/>
-                <w:szCs w:val="16"/>
-                <w:lang w:val="fr-CA"/>
-              </w:rPr>
-              <w:t>301CMPST01)</w:t>
-            </w:r>
-          </w:p>
-        </w:tc>
-        <w:tc>
-          <w:tcPr>
-            <w:tcW w:w="4505" w:type="dxa"/>
-          </w:tcPr>
-          <w:p>
-            <w:pPr>
-              <w:jc w:val="center"/>
-              <w:rPr>
-                <w:rFonts w:ascii="Arial" w:hAnsi="Arial" w:cs="Arial"/>
-                <w:sz w:val="16"/>
-                <w:szCs w:val="16"/>
-                <w:lang w:val="fr-CA"/>
-              </w:rPr>
-            </w:pPr>
-          </w:p>
-          <w:p>
-            <w:pPr>
-              <w:jc w:val="center"/>
-              <w:rPr>
-                <w:rFonts w:ascii="Arial" w:hAnsi="Arial" w:cs="Arial"/>
-                <w:sz w:val="16"/>
-                <w:szCs w:val="16"/>
-                <w:lang w:val="fr-CA"/>
-              </w:rPr>
-            </w:pPr>
-            <w:r>
-              <w:rPr>
-                <w:rFonts w:ascii="Arial" w:hAnsi="Arial" w:cs="Arial"/>
-                <w:noProof/>
-                <w:sz w:val="16"/>
-                <w:szCs w:val="16"/>
-                <w:lang w:val="en-US"/>
-              </w:rPr>
-              <w:drawing>
-                <wp:inline distT="0" distB="0" distL="0" distR="0" wp14:anchorId="1C0D6824" wp14:editId="493D98CC">
-                  <wp:extent cx="2257200" cy="633600"/>
-                  <wp:effectExtent l="0" t="0" r="3810" b="1905"/>
-                  <wp:docPr id="18" name="Picture 18"/>
-                  <wp:cNvGraphicFramePr>
-                    <a:graphicFrameLocks xmlns:a="http://schemas.openxmlformats.org/drawingml/2006/main" noChangeAspect="1"/>
-                  </wp:cNvGraphicFramePr>
-                  <a:graphic xmlns:a="http://schemas.openxmlformats.org/drawingml/2006/main">
-                    <a:graphicData uri="http://schemas.openxmlformats.org/drawingml/2006/picture">
-                      <pic:pic xmlns:pic="http://schemas.openxmlformats.org/drawingml/2006/picture">
-                        <pic:nvPicPr>
-                          <pic:cNvPr id="0" name="Picture 52"/>
-                          <pic:cNvPicPr>
-                            <a:picLocks noChangeAspect="1" noChangeArrowheads="1"/>
-                          </pic:cNvPicPr>
-                        </pic:nvPicPr>
-                        <pic:blipFill>
-                          <a:blip r:embed="rId25">
-                            <a:extLst>
-                              <a:ext uri="{28A0092B-C50C-407E-A947-70E740481C1C}">
-                                <a14:useLocalDpi xmlns:a14="http://schemas.microsoft.com/office/drawing/2010/main" val="0"/>
-                              </a:ext>
-                            </a:extLst>
-                          </a:blip>
-                          <a:srcRect/>
-                          <a:stretch>
-                            <a:fillRect/>
-                          </a:stretch>
-                        </pic:blipFill>
-                        <pic:spPr bwMode="auto">
-                          <a:xfrm>
-                            <a:off x="0" y="0"/>
-                            <a:ext cx="2257200" cy="633600"/>
-                          </a:xfrm>
-                          <a:prstGeom prst="rect">
-                            <a:avLst/>
-                          </a:prstGeom>
-                          <a:noFill/>
-                          <a:ln>
-                            <a:noFill/>
-                          </a:ln>
-                        </pic:spPr>
-                      </pic:pic>
-                    </a:graphicData>
-                  </a:graphic>
-                </wp:inline>
-              </w:drawing>
-            </w:r>
-            <w:r>
-              <w:rPr>
-                <w:rFonts w:ascii="Arial" w:hAnsi="Arial" w:cs="Arial"/>
-                <w:sz w:val="16"/>
-                <w:szCs w:val="16"/>
-                <w:lang w:val="fr-CA"/>
-              </w:rPr>
-              <w:br/>
-              <w:t xml:space="preserve">Sample – Quantity </w:t>
-            </w:r>
-            <w:r>
-              <w:rPr>
-                <w:rFonts w:ascii="Arial" w:hAnsi="Arial" w:cs="Arial"/>
-                <w:sz w:val="16"/>
-                <w:szCs w:val="16"/>
-                <w:lang w:val="fr-CA"/>
-              </w:rPr>
-              <w:t>*</w:t>
-            </w:r>
-            <w:r>
-              <w:rPr>
-                <w:rFonts w:ascii="Arial" w:hAnsi="Arial" w:cs="Arial"/>
-                <w:sz w:val="16"/>
-                <w:szCs w:val="16"/>
-                <w:lang w:val="fr-CA"/>
-              </w:rPr>
-              <w:t xml:space="preserve"> SKU – 2x301CMPST02 (</w:t>
-            </w:r>
-            <w:r>
-              <w:rPr>
-                <w:rFonts w:ascii="Arial" w:hAnsi="Arial" w:cs="Arial"/>
-                <w:sz w:val="16"/>
-                <w:szCs w:val="16"/>
-                <w:lang w:val="fr-CA"/>
-              </w:rPr>
-              <w:t>*</w:t>
-            </w:r>
-            <w:r>
-              <w:rPr>
-                <w:rFonts w:ascii="Arial" w:hAnsi="Arial" w:cs="Arial"/>
-                <w:sz w:val="16"/>
-                <w:szCs w:val="16"/>
-                <w:lang w:val="fr-CA"/>
-              </w:rPr>
-              <w:t>2</w:t>
-            </w:r>
-            <w:r>
-              <w:rPr>
-                <w:rFonts w:ascii="Arial" w:hAnsi="Arial" w:cs="Arial"/>
-                <w:sz w:val="16"/>
-                <w:szCs w:val="16"/>
-                <w:lang w:val="fr-CA"/>
-              </w:rPr>
-              <w:t>*</w:t>
-            </w:r>
-            <w:r>
-              <w:rPr>
-                <w:rFonts w:ascii="Arial" w:hAnsi="Arial" w:cs="Arial"/>
-                <w:sz w:val="16"/>
-                <w:szCs w:val="16"/>
-                <w:lang w:val="fr-CA"/>
-              </w:rPr>
-              <w:t>301CMPST02)</w:t>
-            </w:r>
-          </w:p>
-          <w:p>
-            <w:pPr>
-              <w:jc w:val="center"/>
-              <w:rPr>
-                <w:rFonts w:ascii="Arial" w:hAnsi="Arial" w:cs="Arial"/>
-                <w:sz w:val="16"/>
-                <w:szCs w:val="16"/>
-                <w:lang w:val="fr-CA"/>
-              </w:rPr>
-            </w:pPr>
-          </w:p>
-          <w:p>
-            <w:pPr>
-              <w:jc w:val="center"/>
-              <w:rPr>
-                <w:rFonts w:ascii="Arial" w:hAnsi="Arial" w:cs="Arial"/>
-                <w:sz w:val="16"/>
-                <w:szCs w:val="16"/>
-                <w:lang w:val="fr-CA"/>
-              </w:rPr>
-            </w:pPr>
-          </w:p>
-        </w:tc>
-      </w:tr>
-      <w:tr>
-        <w:trPr>
           <w:trHeight w:val="1383"/>
         </w:trPr>
         <w:tc>
@@ -2497,12 +2172,15 @@
                 <w:lang w:val="fr-CA"/>
               </w:rPr>
             </w:pPr>
+            <w:bookmarkStart w:id="0" w:name="_GoBack"/>
+            <w:bookmarkEnd w:id="0"/>
             <w:r>
               <w:rPr>
                 <w:rFonts w:ascii="Helvetica" w:hAnsi="Helvetica" w:cs="Helvetica"/>
                 <w:noProof/>
                 <w:lang w:val="en-US"/>
               </w:rPr>
+              <w:lastRenderedPageBreak/>
               <w:drawing>
                 <wp:inline distT="0" distB="0" distL="0" distR="0" wp14:anchorId="2E4F41BC" wp14:editId="3199A16A">
                   <wp:extent cx="1558800" cy="633600"/>
@@ -2521,7 +2199,7 @@
                           </pic:cNvPicPr>
                         </pic:nvPicPr>
                         <pic:blipFill>
-                          <a:blip r:embed="rId26">
+                          <a:blip r:embed="rId24">
                             <a:extLst>
                               <a:ext uri="{28A0092B-C50C-407E-A947-70E740481C1C}">
                                 <a14:useLocalDpi xmlns:a14="http://schemas.microsoft.com/office/drawing/2010/main" val="0"/>
@@ -2612,7 +2290,7 @@
                           </pic:cNvPicPr>
                         </pic:nvPicPr>
                         <pic:blipFill rotWithShape="1">
-                          <a:blip r:embed="rId27">
+                          <a:blip r:embed="rId25">
                             <a:extLst>
                               <a:ext uri="{28A0092B-C50C-407E-A947-70E740481C1C}">
                                 <a14:useLocalDpi xmlns:a14="http://schemas.microsoft.com/office/drawing/2010/main" val="0"/>
@@ -2758,7 +2436,7 @@
                           </pic:cNvPicPr>
                         </pic:nvPicPr>
                         <pic:blipFill>
-                          <a:blip r:embed="rId28">
+                          <a:blip r:embed="rId26">
                             <a:extLst>
                               <a:ext uri="{28A0092B-C50C-407E-A947-70E740481C1C}">
                                 <a14:useLocalDpi xmlns:a14="http://schemas.microsoft.com/office/drawing/2010/main" val="0"/>
@@ -2849,7 +2527,7 @@
                           </pic:cNvPicPr>
                         </pic:nvPicPr>
                         <pic:blipFill>
-                          <a:blip r:embed="rId29">
+                          <a:blip r:embed="rId27">
                             <a:extLst>
                               <a:ext uri="{28A0092B-C50C-407E-A947-70E740481C1C}">
                                 <a14:useLocalDpi xmlns:a14="http://schemas.microsoft.com/office/drawing/2010/main" val="0"/>
@@ -2978,7 +2656,7 @@
                           </pic:cNvPicPr>
                         </pic:nvPicPr>
                         <pic:blipFill>
-                          <a:blip r:embed="rId30">
+                          <a:blip r:embed="rId28">
                             <a:extLst>
                               <a:ext uri="{28A0092B-C50C-407E-A947-70E740481C1C}">
                                 <a14:useLocalDpi xmlns:a14="http://schemas.microsoft.com/office/drawing/2010/main" val="0"/>
@@ -3067,7 +2745,7 @@
                           </pic:cNvPicPr>
                         </pic:nvPicPr>
                         <pic:blipFill>
-                          <a:blip r:embed="rId31">
+                          <a:blip r:embed="rId29">
                             <a:extLst>
                               <a:ext uri="{28A0092B-C50C-407E-A947-70E740481C1C}">
                                 <a14:useLocalDpi xmlns:a14="http://schemas.microsoft.com/office/drawing/2010/main" val="0"/>

</xml_diff>